<commit_message>
Use cases, campaign level 1
</commit_message>
<xml_diff>
--- a/Verslag/Use case.docx
+++ b/Verslag/Use case.docx
@@ -912,6 +912,8 @@
               </w:rPr>
               <w:t>Vijand vermoorden</w:t>
             </w:r>
+            <w:bookmarkStart w:id="0" w:name="_GoBack"/>
+            <w:bookmarkEnd w:id="0"/>
           </w:p>
         </w:tc>
       </w:tr>
@@ -1220,8 +1222,33 @@
               </w:rPr>
               <w:t>UNTIL vijand dood</w:t>
             </w:r>
-            <w:bookmarkStart w:id="0" w:name="_GoBack"/>
-            <w:bookmarkEnd w:id="0"/>
+          </w:p>
+        </w:tc>
+      </w:tr>
+      <w:tr>
+        <w:tc>
+          <w:tcPr>
+            <w:tcW w:w="2518" w:type="dxa"/>
+          </w:tcPr>
+          <w:p>
+            <w:pPr>
+              <w:rPr>
+                <w:b/>
+                <w:lang w:val="nl-NL"/>
+              </w:rPr>
+            </w:pPr>
+          </w:p>
+        </w:tc>
+        <w:tc>
+          <w:tcPr>
+            <w:tcW w:w="7058" w:type="dxa"/>
+          </w:tcPr>
+          <w:p>
+            <w:pPr>
+              <w:rPr>
+                <w:lang w:val="nl-NL"/>
+              </w:rPr>
+            </w:pPr>
           </w:p>
         </w:tc>
       </w:tr>

</xml_diff>